<commit_message>
MaJ Java annotation + JavaDoc. Ajout Java-JPA
</commit_message>
<xml_diff>
--- a/SQL-Commandes.docx
+++ b/SQL-Commandes.docx
@@ -3720,6 +3720,363 @@
               <w:t xml:space="preserve"> dans la colonne TIMESTAMP !</w:t>
             </w:r>
           </w:p>
+        </w:tc>
+      </w:tr>
+      <w:tr>
+        <w:tc>
+          <w:tcPr>
+            <w:tcW w:w="1985" w:type="dxa"/>
+          </w:tcPr>
+          <w:p>
+            <w:pPr>
+              <w:pStyle w:val="A-Important"/>
+            </w:pPr>
+          </w:p>
+        </w:tc>
+        <w:tc>
+          <w:tcPr>
+            <w:tcW w:w="3969" w:type="dxa"/>
+          </w:tcPr>
+          <w:p/>
+        </w:tc>
+        <w:tc>
+          <w:tcPr>
+            <w:tcW w:w="5670" w:type="dxa"/>
+            <w:gridSpan w:val="2"/>
+          </w:tcPr>
+          <w:p>
+            <w:pPr>
+              <w:pStyle w:val="E-Code"/>
+            </w:pPr>
+          </w:p>
+        </w:tc>
+        <w:tc>
+          <w:tcPr>
+            <w:tcW w:w="5245" w:type="dxa"/>
+            <w:gridSpan w:val="5"/>
+          </w:tcPr>
+          <w:p>
+            <w:pPr>
+              <w:pStyle w:val="E-Code"/>
+            </w:pPr>
+          </w:p>
+        </w:tc>
+        <w:tc>
+          <w:tcPr>
+            <w:tcW w:w="5245" w:type="dxa"/>
+          </w:tcPr>
+          <w:p/>
+        </w:tc>
+      </w:tr>
+      <w:tr>
+        <w:tc>
+          <w:tcPr>
+            <w:tcW w:w="1985" w:type="dxa"/>
+            <w:shd w:val="clear" w:color="auto" w:fill="E5DFEC" w:themeFill="accent4" w:themeFillTint="33"/>
+          </w:tcPr>
+          <w:p>
+            <w:pPr>
+              <w:pStyle w:val="A-Important"/>
+            </w:pPr>
+            <w:proofErr w:type="gramStart"/>
+            <w:r>
+              <w:t>CURDATE(</w:t>
+            </w:r>
+            <w:proofErr w:type="gramEnd"/>
+            <w:r>
+              <w:t>)</w:t>
+            </w:r>
+          </w:p>
+        </w:tc>
+        <w:tc>
+          <w:tcPr>
+            <w:tcW w:w="3969" w:type="dxa"/>
+            <w:shd w:val="clear" w:color="auto" w:fill="E5DFEC" w:themeFill="accent4" w:themeFillTint="33"/>
+          </w:tcPr>
+          <w:p>
+            <w:r>
+              <w:t>donne la date actuelle</w:t>
+            </w:r>
+          </w:p>
+        </w:tc>
+        <w:tc>
+          <w:tcPr>
+            <w:tcW w:w="5670" w:type="dxa"/>
+            <w:gridSpan w:val="2"/>
+            <w:shd w:val="clear" w:color="auto" w:fill="E5DFEC" w:themeFill="accent4" w:themeFillTint="33"/>
+          </w:tcPr>
+          <w:p>
+            <w:pPr>
+              <w:pStyle w:val="E-Code"/>
+            </w:pPr>
+            <w:proofErr w:type="gramStart"/>
+            <w:r>
+              <w:t>CURDATE(</w:t>
+            </w:r>
+            <w:proofErr w:type="gramEnd"/>
+            <w:r>
+              <w:t>)</w:t>
+            </w:r>
+          </w:p>
+        </w:tc>
+        <w:tc>
+          <w:tcPr>
+            <w:tcW w:w="5245" w:type="dxa"/>
+            <w:gridSpan w:val="5"/>
+            <w:shd w:val="clear" w:color="auto" w:fill="E5DFEC" w:themeFill="accent4" w:themeFillTint="33"/>
+          </w:tcPr>
+          <w:p>
+            <w:pPr>
+              <w:pStyle w:val="E-Code"/>
+            </w:pPr>
+          </w:p>
+        </w:tc>
+        <w:tc>
+          <w:tcPr>
+            <w:tcW w:w="5245" w:type="dxa"/>
+            <w:shd w:val="clear" w:color="auto" w:fill="E5DFEC" w:themeFill="accent4" w:themeFillTint="33"/>
+          </w:tcPr>
+          <w:p/>
+        </w:tc>
+      </w:tr>
+      <w:tr>
+        <w:tc>
+          <w:tcPr>
+            <w:tcW w:w="1985" w:type="dxa"/>
+            <w:shd w:val="clear" w:color="auto" w:fill="E5DFEC" w:themeFill="accent4" w:themeFillTint="33"/>
+          </w:tcPr>
+          <w:p>
+            <w:pPr>
+              <w:pStyle w:val="A-Important"/>
+            </w:pPr>
+            <w:proofErr w:type="gramStart"/>
+            <w:r>
+              <w:t>TIMESTAMPSDIFF(</w:t>
+            </w:r>
+            <w:proofErr w:type="gramEnd"/>
+            <w:r>
+              <w:t xml:space="preserve">   ,   ,   )</w:t>
+            </w:r>
+          </w:p>
+        </w:tc>
+        <w:tc>
+          <w:tcPr>
+            <w:tcW w:w="3969" w:type="dxa"/>
+            <w:shd w:val="clear" w:color="auto" w:fill="E5DFEC" w:themeFill="accent4" w:themeFillTint="33"/>
+          </w:tcPr>
+          <w:p>
+            <w:r>
+              <w:t>calcule la différence entre deux dates et retourne la valeur dans l'unité souhaitée</w:t>
+            </w:r>
+          </w:p>
+        </w:tc>
+        <w:tc>
+          <w:tcPr>
+            <w:tcW w:w="5670" w:type="dxa"/>
+            <w:gridSpan w:val="2"/>
+            <w:shd w:val="clear" w:color="auto" w:fill="E5DFEC" w:themeFill="accent4" w:themeFillTint="33"/>
+          </w:tcPr>
+          <w:p>
+            <w:pPr>
+              <w:pStyle w:val="E-Code"/>
+            </w:pPr>
+          </w:p>
+        </w:tc>
+        <w:tc>
+          <w:tcPr>
+            <w:tcW w:w="5245" w:type="dxa"/>
+            <w:gridSpan w:val="5"/>
+            <w:shd w:val="clear" w:color="auto" w:fill="E5DFEC" w:themeFill="accent4" w:themeFillTint="33"/>
+          </w:tcPr>
+          <w:p>
+            <w:pPr>
+              <w:pStyle w:val="E-Code"/>
+            </w:pPr>
+            <w:r>
+              <w:t xml:space="preserve">SELECT NOM, PRENOM, </w:t>
+            </w:r>
+            <w:proofErr w:type="gramStart"/>
+            <w:r>
+              <w:rPr>
+                <w:rStyle w:val="E-CodeGrasCar"/>
+              </w:rPr>
+              <w:t>TIMESTAMPDIFF(</w:t>
+            </w:r>
+            <w:proofErr w:type="gramEnd"/>
+            <w:r>
+              <w:t>YEAR, DATE_NAISSANCE, CURDATE()</w:t>
+            </w:r>
+            <w:r>
+              <w:rPr>
+                <w:rStyle w:val="E-CodeGrasCar"/>
+              </w:rPr>
+              <w:t>)</w:t>
+            </w:r>
+            <w:r>
+              <w:t xml:space="preserve"> AS Age</w:t>
+            </w:r>
+          </w:p>
+          <w:p>
+            <w:pPr>
+              <w:pStyle w:val="E-Code"/>
+            </w:pPr>
+            <w:r>
+              <w:t xml:space="preserve">FROM </w:t>
+            </w:r>
+            <w:proofErr w:type="spellStart"/>
+            <w:r>
+              <w:t>employes</w:t>
+            </w:r>
+            <w:proofErr w:type="spellEnd"/>
+            <w:r>
+              <w:t>;</w:t>
+            </w:r>
+          </w:p>
+        </w:tc>
+        <w:tc>
+          <w:tcPr>
+            <w:tcW w:w="5245" w:type="dxa"/>
+            <w:shd w:val="clear" w:color="auto" w:fill="E5DFEC" w:themeFill="accent4" w:themeFillTint="33"/>
+          </w:tcPr>
+          <w:p/>
+        </w:tc>
+      </w:tr>
+      <w:tr>
+        <w:tc>
+          <w:tcPr>
+            <w:tcW w:w="1985" w:type="dxa"/>
+          </w:tcPr>
+          <w:p>
+            <w:pPr>
+              <w:pStyle w:val="A-Important"/>
+            </w:pPr>
+          </w:p>
+        </w:tc>
+        <w:tc>
+          <w:tcPr>
+            <w:tcW w:w="3969" w:type="dxa"/>
+          </w:tcPr>
+          <w:p/>
+        </w:tc>
+        <w:tc>
+          <w:tcPr>
+            <w:tcW w:w="5670" w:type="dxa"/>
+            <w:gridSpan w:val="2"/>
+          </w:tcPr>
+          <w:p>
+            <w:pPr>
+              <w:pStyle w:val="E-Code"/>
+            </w:pPr>
+          </w:p>
+        </w:tc>
+        <w:tc>
+          <w:tcPr>
+            <w:tcW w:w="5245" w:type="dxa"/>
+            <w:gridSpan w:val="5"/>
+          </w:tcPr>
+          <w:p>
+            <w:pPr>
+              <w:pStyle w:val="E-Code"/>
+            </w:pPr>
+          </w:p>
+        </w:tc>
+        <w:tc>
+          <w:tcPr>
+            <w:tcW w:w="5245" w:type="dxa"/>
+          </w:tcPr>
+          <w:p/>
+        </w:tc>
+      </w:tr>
+      <w:tr>
+        <w:tc>
+          <w:tcPr>
+            <w:tcW w:w="1985" w:type="dxa"/>
+          </w:tcPr>
+          <w:p>
+            <w:pPr>
+              <w:pStyle w:val="A-Important"/>
+            </w:pPr>
+          </w:p>
+        </w:tc>
+        <w:tc>
+          <w:tcPr>
+            <w:tcW w:w="3969" w:type="dxa"/>
+          </w:tcPr>
+          <w:p/>
+        </w:tc>
+        <w:tc>
+          <w:tcPr>
+            <w:tcW w:w="5670" w:type="dxa"/>
+            <w:gridSpan w:val="2"/>
+          </w:tcPr>
+          <w:p>
+            <w:pPr>
+              <w:pStyle w:val="E-Code"/>
+            </w:pPr>
+          </w:p>
+        </w:tc>
+        <w:tc>
+          <w:tcPr>
+            <w:tcW w:w="5245" w:type="dxa"/>
+            <w:gridSpan w:val="5"/>
+          </w:tcPr>
+          <w:p>
+            <w:pPr>
+              <w:pStyle w:val="E-Code"/>
+            </w:pPr>
+          </w:p>
+        </w:tc>
+        <w:tc>
+          <w:tcPr>
+            <w:tcW w:w="5245" w:type="dxa"/>
+          </w:tcPr>
+          <w:p/>
+        </w:tc>
+      </w:tr>
+      <w:tr>
+        <w:tc>
+          <w:tcPr>
+            <w:tcW w:w="1985" w:type="dxa"/>
+          </w:tcPr>
+          <w:p>
+            <w:pPr>
+              <w:pStyle w:val="A-Important"/>
+            </w:pPr>
+          </w:p>
+        </w:tc>
+        <w:tc>
+          <w:tcPr>
+            <w:tcW w:w="3969" w:type="dxa"/>
+          </w:tcPr>
+          <w:p/>
+        </w:tc>
+        <w:tc>
+          <w:tcPr>
+            <w:tcW w:w="5670" w:type="dxa"/>
+            <w:gridSpan w:val="2"/>
+          </w:tcPr>
+          <w:p>
+            <w:pPr>
+              <w:pStyle w:val="E-Code"/>
+            </w:pPr>
+          </w:p>
+        </w:tc>
+        <w:tc>
+          <w:tcPr>
+            <w:tcW w:w="5245" w:type="dxa"/>
+            <w:gridSpan w:val="5"/>
+          </w:tcPr>
+          <w:p>
+            <w:pPr>
+              <w:pStyle w:val="E-Code"/>
+            </w:pPr>
+          </w:p>
+        </w:tc>
+        <w:tc>
+          <w:tcPr>
+            <w:tcW w:w="5245" w:type="dxa"/>
+          </w:tcPr>
+          <w:p/>
         </w:tc>
       </w:tr>
       <w:tr>
@@ -4669,6 +5026,7 @@
                     <w:pStyle w:val="E-Code"/>
                   </w:pPr>
                   <w:r>
+                    <w:lastRenderedPageBreak/>
                     <w:t>3</w:t>
                   </w:r>
                 </w:p>
@@ -4705,6 +5063,7 @@
               <w:rPr>
                 <w:rStyle w:val="C-RemarqueCar"/>
               </w:rPr>
+              <w:lastRenderedPageBreak/>
               <w:t>Rq</w:t>
             </w:r>
             <w:proofErr w:type="spellEnd"/>
@@ -4756,6 +5115,7 @@
               <w:rPr>
                 <w:i/>
               </w:rPr>
+              <w:lastRenderedPageBreak/>
               <w:t>SET(</w:t>
             </w:r>
             <w:proofErr w:type="gramEnd"/>
@@ -5234,7 +5594,6 @@
                     <w:pStyle w:val="E-Code"/>
                   </w:pPr>
                   <w:r>
-                    <w:lastRenderedPageBreak/>
                     <w:t>011</w:t>
                   </w:r>
                 </w:p>
@@ -5515,7 +5874,6 @@
               <w:rPr>
                 <w:rStyle w:val="B-AttentionCar"/>
               </w:rPr>
-              <w:lastRenderedPageBreak/>
               <w:t>ATTENTION :</w:t>
             </w:r>
             <w:r>
@@ -6824,7 +7182,11 @@
           </w:tcPr>
           <w:p>
             <w:r>
-              <w:t>attribuer des droits à l'utilisateur sur la modification du contenu de certains éléments</w:t>
+              <w:t xml:space="preserve">attribuer des droits à l'utilisateur sur la </w:t>
+            </w:r>
+            <w:r>
+              <w:lastRenderedPageBreak/>
+              <w:t>modification du contenu de certains éléments</w:t>
             </w:r>
           </w:p>
         </w:tc>
@@ -6839,6 +7201,7 @@
               <w:pStyle w:val="E-Code"/>
             </w:pPr>
             <w:r>
+              <w:lastRenderedPageBreak/>
               <w:t xml:space="preserve">GRANT ALL PRIVILEGES ON </w:t>
             </w:r>
             <w:proofErr w:type="spellStart"/>
@@ -6847,7 +7210,11 @@
             </w:r>
             <w:proofErr w:type="spellEnd"/>
             <w:r>
-              <w:t xml:space="preserve"> TO '</w:t>
+              <w:t xml:space="preserve"> TO </w:t>
+            </w:r>
+            <w:r>
+              <w:lastRenderedPageBreak/>
+              <w:t>'</w:t>
             </w:r>
             <w:proofErr w:type="spellStart"/>
             <w:r>
@@ -6884,6 +7251,7 @@
               <w:rPr>
                 <w:i/>
               </w:rPr>
+              <w:lastRenderedPageBreak/>
               <w:t>Pour accorder tous les droits :</w:t>
             </w:r>
           </w:p>
@@ -6892,6 +7260,7 @@
               <w:pStyle w:val="E-Code"/>
             </w:pPr>
             <w:r>
+              <w:lastRenderedPageBreak/>
               <w:t xml:space="preserve">GRANT </w:t>
             </w:r>
             <w:r>
@@ -6952,6 +7321,7 @@
               <w:jc w:val="center"/>
             </w:pPr>
             <w:r>
+              <w:lastRenderedPageBreak/>
               <w:t>ON</w:t>
             </w:r>
           </w:p>
@@ -8395,7 +8765,11 @@
           </w:tcPr>
           <w:p>
             <w:r>
-              <w:t xml:space="preserve">précise le moteur de table qui doit être utilisé pour gérer la table en question (par défaut = </w:t>
+              <w:t xml:space="preserve">précise le moteur de table qui doit être utilisé pour gérer la table en question </w:t>
+            </w:r>
+            <w:r>
+              <w:lastRenderedPageBreak/>
+              <w:t xml:space="preserve">(par défaut = </w:t>
             </w:r>
             <w:proofErr w:type="spellStart"/>
             <w:r>
@@ -8428,6 +8802,7 @@
               <w:pStyle w:val="E-Code"/>
             </w:pPr>
             <w:r>
+              <w:lastRenderedPageBreak/>
               <w:t xml:space="preserve">CREATE TABLE IF NOT EXISTS </w:t>
             </w:r>
             <w:proofErr w:type="spellStart"/>
@@ -8470,6 +8845,7 @@
               <w:rPr>
                 <w:b/>
               </w:rPr>
+              <w:lastRenderedPageBreak/>
               <w:t>)</w:t>
             </w:r>
             <w:r>
@@ -8537,7 +8913,14 @@
               <w:rPr>
                 <w:rStyle w:val="A-ImportantCar"/>
               </w:rPr>
-              <w:t>ne gère pas les clés étrangères ni les transactions</w:t>
+              <w:t xml:space="preserve">ne gère pas les clés étrangères ni les </w:t>
+            </w:r>
+            <w:r>
+              <w:rPr>
+                <w:rStyle w:val="A-ImportantCar"/>
+              </w:rPr>
+              <w:lastRenderedPageBreak/>
+              <w:t>transactions</w:t>
             </w:r>
             <w:r>
               <w:t>.</w:t>
@@ -8568,6 +8951,7 @@
               <w:pStyle w:val="A-Important"/>
             </w:pPr>
             <w:r>
+              <w:lastRenderedPageBreak/>
               <w:t>DESCRIBE</w:t>
             </w:r>
           </w:p>
@@ -8782,7 +9166,6 @@
               <w:jc w:val="center"/>
             </w:pPr>
             <w:r>
-              <w:lastRenderedPageBreak/>
               <w:t>ADD</w:t>
             </w:r>
           </w:p>
@@ -8802,7 +9185,6 @@
           </w:tcPr>
           <w:p>
             <w:r>
-              <w:lastRenderedPageBreak/>
               <w:t>modifier la table</w:t>
             </w:r>
           </w:p>
@@ -8812,7 +9194,6 @@
               <w:jc w:val="center"/>
             </w:pPr>
             <w:r>
-              <w:lastRenderedPageBreak/>
               <w:t>ajouter</w:t>
             </w:r>
           </w:p>
@@ -8843,7 +9224,6 @@
               <w:pStyle w:val="E-Code"/>
             </w:pPr>
             <w:r>
-              <w:lastRenderedPageBreak/>
               <w:t xml:space="preserve">ALTER TABLE </w:t>
             </w:r>
             <w:proofErr w:type="spellStart"/>
@@ -8942,7 +9322,6 @@
               <w:jc w:val="center"/>
             </w:pPr>
             <w:r>
-              <w:lastRenderedPageBreak/>
               <w:t>CHANGE</w:t>
             </w:r>
           </w:p>
@@ -9971,6 +10350,7 @@
               <w:pStyle w:val="E-Code"/>
             </w:pPr>
             <w:r>
+              <w:lastRenderedPageBreak/>
               <w:t>(maColonne2, maColonne3);</w:t>
             </w:r>
           </w:p>
@@ -9992,6 +10372,7 @@
               <w:rPr>
                 <w:i/>
               </w:rPr>
+              <w:lastRenderedPageBreak/>
               <w:t>ATTENTION sous Windows :</w:t>
             </w:r>
           </w:p>
@@ -10294,6 +10675,7 @@
               <w:rPr>
                 <w:i/>
               </w:rPr>
+              <w:lastRenderedPageBreak/>
               <w:t xml:space="preserve">   </w:t>
             </w:r>
             <w:r>
@@ -10355,6 +10737,7 @@
               <w:rPr>
                 <w:rStyle w:val="B-AttentionCar"/>
               </w:rPr>
+              <w:lastRenderedPageBreak/>
               <w:t>ATTENTION :</w:t>
             </w:r>
             <w:r>
@@ -10411,6 +10794,7 @@
               <w:jc w:val="center"/>
             </w:pPr>
             <w:r>
+              <w:lastRenderedPageBreak/>
               <w:t>FIELDS</w:t>
             </w:r>
           </w:p>
@@ -10576,11 +10960,7 @@
               <w:t>re</w:t>
             </w:r>
             <w:r>
-              <w:t xml:space="preserve"> ligne qui précise souvent le titre </w:t>
-            </w:r>
-            <w:r>
-              <w:lastRenderedPageBreak/>
-              <w:t>des colonnes)</w:t>
+              <w:t xml:space="preserve"> ligne qui précise souvent le titre des colonnes)</w:t>
             </w:r>
           </w:p>
         </w:tc>
@@ -10628,7 +11008,6 @@
               <w:pStyle w:val="A-Important"/>
             </w:pPr>
             <w:r>
-              <w:lastRenderedPageBreak/>
               <w:t>DELETE</w:t>
             </w:r>
           </w:p>
@@ -12594,7 +12973,6 @@
               <w:jc w:val="center"/>
             </w:pPr>
             <w:r>
-              <w:lastRenderedPageBreak/>
               <w:t>DISTINCT</w:t>
             </w:r>
           </w:p>
@@ -12714,7 +13092,7 @@
               <w:jc w:val="center"/>
             </w:pPr>
             <w:r>
-              <w:t>FROM</w:t>
+              <w:t>IFNULL(   ,   )</w:t>
             </w:r>
           </w:p>
         </w:tc>
@@ -12727,8 +13105,34 @@
               <w:jc w:val="center"/>
             </w:pPr>
             <w:r>
-              <w:t>accompagné de FROM il permet de sélectionner dans les tables les données à afficher</w:t>
-            </w:r>
+              <w:t>option à appliquer sur les colonnes.</w:t>
+            </w:r>
+          </w:p>
+          <w:p>
+            <w:pPr>
+              <w:jc w:val="center"/>
+            </w:pPr>
+            <w:r>
+              <w:t xml:space="preserve">Si la valeur de la colonne est nulle, renvoie la valeur passée en </w:t>
+            </w:r>
+            <w:proofErr w:type="spellStart"/>
+            <w:r>
+              <w:t>param</w:t>
+            </w:r>
+            <w:proofErr w:type="spellEnd"/>
+            <w:r>
+              <w:t xml:space="preserve"> 2</w:t>
+            </w:r>
+          </w:p>
+          <w:p>
+            <w:pPr>
+              <w:jc w:val="center"/>
+            </w:pPr>
+          </w:p>
+          <w:p>
+            <w:pPr>
+              <w:jc w:val="center"/>
+            </w:pPr>
           </w:p>
         </w:tc>
         <w:tc>
@@ -12740,51 +13144,168 @@
             <w:pPr>
               <w:pStyle w:val="E-Code"/>
             </w:pPr>
-            <w:r>
-              <w:t xml:space="preserve">SELECT maColonne1, maColonne2 FROM </w:t>
-            </w:r>
-            <w:proofErr w:type="spellStart"/>
-            <w:r>
-              <w:t>maTable</w:t>
+          </w:p>
+        </w:tc>
+        <w:tc>
+          <w:tcPr>
+            <w:tcW w:w="5245" w:type="dxa"/>
+            <w:gridSpan w:val="5"/>
+          </w:tcPr>
+          <w:p>
+            <w:pPr>
+              <w:pStyle w:val="E-Code"/>
+              <w:rPr>
+                <w:i/>
+              </w:rPr>
+            </w:pPr>
+            <w:r>
+              <w:t xml:space="preserve">SELECT NOM, PRENOM, DATE_NAISSANCE, </w:t>
+            </w:r>
+            <w:proofErr w:type="gramStart"/>
+            <w:r>
+              <w:rPr>
+                <w:rStyle w:val="E-CodeGrasCar"/>
+              </w:rPr>
+              <w:t>IFNULL(</w:t>
+            </w:r>
+            <w:proofErr w:type="gramEnd"/>
+            <w:r>
+              <w:t>COMMISSION</w:t>
+            </w:r>
+            <w:r>
+              <w:rPr>
+                <w:rStyle w:val="E-CodeGrasCar"/>
+              </w:rPr>
+              <w:t>,</w:t>
+            </w:r>
+            <w:r>
+              <w:t xml:space="preserve"> 0</w:t>
+            </w:r>
+            <w:r>
+              <w:rPr>
+                <w:rStyle w:val="E-CodeGrasCar"/>
+              </w:rPr>
+              <w:t>)</w:t>
+            </w:r>
+            <w:r>
+              <w:t xml:space="preserve"> </w:t>
+            </w:r>
+            <w:r>
+              <w:rPr>
+                <w:rStyle w:val="E-CodeGrasCar"/>
+              </w:rPr>
+              <w:t>AS</w:t>
+            </w:r>
+            <w:r>
+              <w:t xml:space="preserve"> commission FROM </w:t>
+            </w:r>
+            <w:proofErr w:type="spellStart"/>
+            <w:r>
+              <w:t>employes</w:t>
             </w:r>
             <w:proofErr w:type="spellEnd"/>
             <w:r>
               <w:t>;</w:t>
             </w:r>
           </w:p>
-          <w:p>
-            <w:pPr>
-              <w:pStyle w:val="E-Code"/>
-            </w:pPr>
-            <w:r>
-              <w:t xml:space="preserve">SELECT * FROM </w:t>
-            </w:r>
-            <w:proofErr w:type="spellStart"/>
-            <w:r>
-              <w:t>maTable</w:t>
-            </w:r>
-            <w:proofErr w:type="spellEnd"/>
-            <w:r>
-              <w:t>;</w:t>
-            </w:r>
-          </w:p>
-        </w:tc>
-        <w:tc>
-          <w:tcPr>
-            <w:tcW w:w="5245" w:type="dxa"/>
-            <w:gridSpan w:val="5"/>
-          </w:tcPr>
-          <w:p>
-            <w:pPr>
-              <w:pStyle w:val="E-Code"/>
-            </w:pPr>
-          </w:p>
-        </w:tc>
-        <w:tc>
-          <w:tcPr>
-            <w:tcW w:w="5245" w:type="dxa"/>
-          </w:tcPr>
-          <w:p/>
+        </w:tc>
+        <w:tc>
+          <w:tcPr>
+            <w:tcW w:w="5245" w:type="dxa"/>
+          </w:tcPr>
+          <w:p>
+            <w:proofErr w:type="spellStart"/>
+            <w:r>
+              <w:rPr>
+                <w:rStyle w:val="C-RemarqueCar"/>
+              </w:rPr>
+              <w:t>Rq</w:t>
+            </w:r>
+            <w:proofErr w:type="spellEnd"/>
+            <w:r>
+              <w:rPr>
+                <w:rStyle w:val="C-RemarqueCar"/>
+              </w:rPr>
+              <w:t>:</w:t>
+            </w:r>
+            <w:r>
+              <w:t xml:space="preserve"> tjrs utiliser </w:t>
+            </w:r>
+            <w:r>
+              <w:rPr>
+                <w:rStyle w:val="A-ImportantCar"/>
+              </w:rPr>
+              <w:t>avec un alias</w:t>
+            </w:r>
+            <w:r>
+              <w:t xml:space="preserve">, sinon le nom de la colonne est : </w:t>
+            </w:r>
+            <w:r>
+              <w:t>"</w:t>
+            </w:r>
+            <w:proofErr w:type="gramStart"/>
+            <w:r>
+              <w:t>IFNULL(</w:t>
+            </w:r>
+            <w:proofErr w:type="gramEnd"/>
+            <w:r>
+              <w:t>COMMISSION, 0)"</w:t>
+            </w:r>
+          </w:p>
+          <w:p>
+            <w:pPr>
+              <w:pStyle w:val="B-Attention"/>
+            </w:pPr>
+          </w:p>
+          <w:p>
+            <w:pPr>
+              <w:pStyle w:val="B-Attention"/>
+            </w:pPr>
+            <w:r>
+              <w:t xml:space="preserve">ATTENTION : </w:t>
+            </w:r>
+          </w:p>
+          <w:p>
+            <w:pPr>
+              <w:pStyle w:val="Paragraphedeliste"/>
+              <w:numPr>
+                <w:ilvl w:val="0"/>
+                <w:numId w:val="25"/>
+              </w:numPr>
+            </w:pPr>
+            <w:r>
+              <w:t>MySQL =&gt; IFNULL(   ,   )</w:t>
+            </w:r>
+          </w:p>
+          <w:p>
+            <w:pPr>
+              <w:pStyle w:val="Paragraphedeliste"/>
+              <w:numPr>
+                <w:ilvl w:val="0"/>
+                <w:numId w:val="25"/>
+              </w:numPr>
+            </w:pPr>
+            <w:proofErr w:type="spellStart"/>
+            <w:r>
+              <w:t>SqlServer</w:t>
+            </w:r>
+            <w:proofErr w:type="spellEnd"/>
+            <w:r>
+              <w:t xml:space="preserve"> =&gt; ISNULL(   ,   )</w:t>
+            </w:r>
+          </w:p>
+          <w:p>
+            <w:pPr>
+              <w:pStyle w:val="Paragraphedeliste"/>
+              <w:numPr>
+                <w:ilvl w:val="0"/>
+                <w:numId w:val="25"/>
+              </w:numPr>
+            </w:pPr>
+            <w:r>
+              <w:t>Oracle =&gt; NVL(   ,   )</w:t>
+            </w:r>
+          </w:p>
         </w:tc>
       </w:tr>
       <w:tr>
@@ -12795,7 +13316,89 @@
           <w:p>
             <w:pPr>
               <w:pStyle w:val="A-Important"/>
+            </w:pPr>
+            <w:r>
+              <w:t>FROM</w:t>
+            </w:r>
+          </w:p>
+        </w:tc>
+        <w:tc>
+          <w:tcPr>
+            <w:tcW w:w="3969" w:type="dxa"/>
+          </w:tcPr>
+          <w:p>
+            <w:pPr>
               <w:jc w:val="center"/>
+            </w:pPr>
+            <w:r>
+              <w:t>accompagné de FROM il permet de sélectionner dans les tables les données à afficher</w:t>
+            </w:r>
+          </w:p>
+        </w:tc>
+        <w:tc>
+          <w:tcPr>
+            <w:tcW w:w="5670" w:type="dxa"/>
+            <w:gridSpan w:val="2"/>
+          </w:tcPr>
+          <w:p>
+            <w:pPr>
+              <w:pStyle w:val="E-Code"/>
+            </w:pPr>
+            <w:r>
+              <w:t xml:space="preserve">SELECT maColonne1, maColonne2 FROM </w:t>
+            </w:r>
+            <w:proofErr w:type="spellStart"/>
+            <w:r>
+              <w:t>maTable</w:t>
+            </w:r>
+            <w:proofErr w:type="spellEnd"/>
+            <w:r>
+              <w:t>;</w:t>
+            </w:r>
+          </w:p>
+          <w:p>
+            <w:pPr>
+              <w:pStyle w:val="E-Code"/>
+            </w:pPr>
+            <w:r>
+              <w:t xml:space="preserve">SELECT * FROM </w:t>
+            </w:r>
+            <w:proofErr w:type="spellStart"/>
+            <w:r>
+              <w:t>maTable</w:t>
+            </w:r>
+            <w:proofErr w:type="spellEnd"/>
+            <w:r>
+              <w:t>;</w:t>
+            </w:r>
+          </w:p>
+        </w:tc>
+        <w:tc>
+          <w:tcPr>
+            <w:tcW w:w="5245" w:type="dxa"/>
+            <w:gridSpan w:val="5"/>
+          </w:tcPr>
+          <w:p>
+            <w:pPr>
+              <w:pStyle w:val="E-Code"/>
+            </w:pPr>
+          </w:p>
+        </w:tc>
+        <w:tc>
+          <w:tcPr>
+            <w:tcW w:w="5245" w:type="dxa"/>
+          </w:tcPr>
+          <w:p/>
+        </w:tc>
+      </w:tr>
+      <w:tr>
+        <w:tc>
+          <w:tcPr>
+            <w:tcW w:w="1985" w:type="dxa"/>
+          </w:tcPr>
+          <w:p>
+            <w:pPr>
+              <w:pStyle w:val="A-Important"/>
             </w:pPr>
             <w:r>
               <w:t>WHERE</w:t>
@@ -13476,7 +14079,6 @@
           <w:p>
             <w:pPr>
               <w:pStyle w:val="A-Important"/>
-              <w:jc w:val="center"/>
             </w:pPr>
             <w:r>
               <w:t>ORDER BY</w:t>
@@ -13536,6 +14138,7 @@
               <w:pStyle w:val="E-Code"/>
             </w:pPr>
             <w:r>
+              <w:lastRenderedPageBreak/>
               <w:t>SELECT</w:t>
             </w:r>
             <w:r>
@@ -13580,6 +14183,7 @@
               <w:pStyle w:val="E-Code"/>
             </w:pPr>
             <w:r>
+              <w:lastRenderedPageBreak/>
               <w:t xml:space="preserve">   ORDER BY </w:t>
             </w:r>
             <w:proofErr w:type="spellStart"/>
@@ -13704,9 +14308,9 @@
           <w:p>
             <w:pPr>
               <w:pStyle w:val="A-Important"/>
-              <w:jc w:val="center"/>
-            </w:pPr>
-            <w:r>
+            </w:pPr>
+            <w:r>
+              <w:lastRenderedPageBreak/>
               <w:t>LIMIT</w:t>
             </w:r>
           </w:p>
@@ -14092,7 +14696,6 @@
               <w:pStyle w:val="E-Code"/>
             </w:pPr>
             <w:r>
-              <w:lastRenderedPageBreak/>
               <w:t xml:space="preserve">SELECT * FROM </w:t>
             </w:r>
             <w:proofErr w:type="spellStart"/>
@@ -14163,7 +14766,6 @@
               <w:pStyle w:val="E-Code"/>
             </w:pPr>
             <w:r>
-              <w:lastRenderedPageBreak/>
               <w:t xml:space="preserve">   </w:t>
             </w:r>
             <w:r>
@@ -14262,7 +14864,6 @@
               <w:rPr>
                 <w:i/>
               </w:rPr>
-              <w:lastRenderedPageBreak/>
               <w:t>=&gt; chaine contenant le mot '</w:t>
             </w:r>
             <w:r>
@@ -14298,7 +14899,6 @@
               <w:rPr>
                 <w:i/>
               </w:rPr>
-              <w:lastRenderedPageBreak/>
               <w:t>=</w:t>
             </w:r>
             <w:r>
@@ -14524,7 +15124,6 @@
               <w:jc w:val="center"/>
             </w:pPr>
             <w:r>
-              <w:lastRenderedPageBreak/>
               <w:t>WHERE   BETWEEN</w:t>
             </w:r>
           </w:p>
@@ -15134,7 +15733,14 @@
               <w:rPr>
                 <w:color w:val="FFFFFF" w:themeColor="background1"/>
               </w:rPr>
-              <w:t>= liste ordonnée d'une partie de la table permettant une recherche accélérée des résultats</w:t>
+              <w:t xml:space="preserve">= liste ordonnée d'une partie de la </w:t>
+            </w:r>
+            <w:r>
+              <w:rPr>
+                <w:color w:val="FFFFFF" w:themeColor="background1"/>
+              </w:rPr>
+              <w:lastRenderedPageBreak/>
+              <w:t>table permettant une recherche accélérée des résultats</w:t>
             </w:r>
           </w:p>
         </w:tc>
@@ -15154,6 +15760,7 @@
               <w:rPr>
                 <w:color w:val="FFFFFF" w:themeColor="background1"/>
               </w:rPr>
+              <w:lastRenderedPageBreak/>
               <w:t xml:space="preserve">il faut créer un/des </w:t>
             </w:r>
             <w:r>
@@ -15180,6 +15787,7 @@
               <w:rPr>
                 <w:color w:val="FFFFFF" w:themeColor="background1"/>
               </w:rPr>
+              <w:lastRenderedPageBreak/>
               <w:t>Mais index = mémoire + ralentissement lors de l'ajout des données (</w:t>
             </w:r>
             <w:proofErr w:type="spellStart"/>
@@ -15339,6 +15947,7 @@
               <w:pStyle w:val="A-Important"/>
             </w:pPr>
             <w:r>
+              <w:lastRenderedPageBreak/>
               <w:t>INDEX</w:t>
             </w:r>
           </w:p>
@@ -15816,7 +16425,6 @@
               <w:pStyle w:val="A-Important"/>
             </w:pPr>
             <w:r>
-              <w:lastRenderedPageBreak/>
               <w:t>CREATE INDEX</w:t>
             </w:r>
           </w:p>
@@ -15827,7 +16435,6 @@
           </w:tcPr>
           <w:p>
             <w:r>
-              <w:lastRenderedPageBreak/>
               <w:t>création d'un index sur une table déjà existante</w:t>
             </w:r>
           </w:p>
@@ -15896,7 +16503,6 @@
               <w:rPr>
                 <w:rStyle w:val="E-CodeGrasCar"/>
               </w:rPr>
-              <w:lastRenderedPageBreak/>
               <w:t>CREATE INDEX</w:t>
             </w:r>
             <w:r>
@@ -15965,7 +16571,6 @@
               <w:pStyle w:val="A-Important"/>
             </w:pPr>
             <w:r>
-              <w:lastRenderedPageBreak/>
               <w:t>DROP INDEX</w:t>
             </w:r>
           </w:p>
@@ -17294,6 +17899,7 @@
               <w:pStyle w:val="E-Code"/>
             </w:pPr>
             <w:r>
+              <w:lastRenderedPageBreak/>
               <w:t xml:space="preserve">   WHERE </w:t>
             </w:r>
             <w:r>
@@ -17357,6 +17963,7 @@
               <w:rPr>
                 <w:i/>
               </w:rPr>
+              <w:lastRenderedPageBreak/>
               <w:t>Conditions sur la chaine de caractère à rechercher :</w:t>
             </w:r>
           </w:p>
@@ -17662,6 +18269,7 @@
               <w:rPr>
                 <w:rStyle w:val="C-RemarqueCar"/>
               </w:rPr>
+              <w:lastRenderedPageBreak/>
               <w:t>Rq</w:t>
             </w:r>
             <w:proofErr w:type="spellEnd"/>
@@ -18938,9 +19546,12 @@
             <w:pPr>
               <w:pStyle w:val="E-Code"/>
               <w:rPr>
+                <w:i/>
                 <w:color w:val="FFFFFF" w:themeColor="background1"/>
               </w:rPr>
             </w:pPr>
+            <w:bookmarkStart w:id="0" w:name="_GoBack"/>
+            <w:bookmarkEnd w:id="0"/>
           </w:p>
         </w:tc>
         <w:tc>
@@ -18956,6 +19567,59 @@
                 <w:color w:val="FFFFFF" w:themeColor="background1"/>
               </w:rPr>
             </w:pPr>
+            <w:r>
+              <w:rPr>
+                <w:i/>
+                <w:color w:val="FFFFFF" w:themeColor="background1"/>
+              </w:rPr>
+              <w:t xml:space="preserve">voir image </w:t>
+            </w:r>
+            <w:r>
+              <w:rPr>
+                <w:color w:val="FFFFFF" w:themeColor="background1"/>
+                <w:u w:val="single"/>
+              </w:rPr>
+              <w:t>SQL-Jointure</w:t>
+            </w:r>
+            <w:r>
+              <w:rPr>
+                <w:color w:val="FFFFFF" w:themeColor="background1"/>
+              </w:rPr>
+              <w:t xml:space="preserve"> pour plus de précision entre </w:t>
+            </w:r>
+            <w:r>
+              <w:rPr>
+                <w:b/>
+                <w:color w:val="FFFFFF" w:themeColor="background1"/>
+              </w:rPr>
+              <w:t>INNER JOIN</w:t>
+            </w:r>
+            <w:r>
+              <w:rPr>
+                <w:color w:val="FFFFFF" w:themeColor="background1"/>
+              </w:rPr>
+              <w:t xml:space="preserve">, </w:t>
+            </w:r>
+            <w:r>
+              <w:rPr>
+                <w:b/>
+                <w:color w:val="FFFFFF" w:themeColor="background1"/>
+              </w:rPr>
+              <w:t>OUTER JOIN</w:t>
+            </w:r>
+            <w:r>
+              <w:rPr>
+                <w:color w:val="FFFFFF" w:themeColor="background1"/>
+              </w:rPr>
+              <w:t xml:space="preserve"> et </w:t>
+            </w:r>
+            <w:r>
+              <w:rPr>
+                <w:b/>
+                <w:color w:val="FFFFFF" w:themeColor="background1"/>
+              </w:rPr>
+              <w:t>FULL JOIN</w:t>
+            </w:r>
           </w:p>
         </w:tc>
         <w:tc>
@@ -19006,6 +19670,7 @@
               <w:rPr>
                 <w:rStyle w:val="E-CodeCar"/>
               </w:rPr>
+              <w:lastRenderedPageBreak/>
               <w:t>NULL</w:t>
             </w:r>
             <w:r>
@@ -19070,7 +19735,6 @@
               <w:jc w:val="right"/>
             </w:pPr>
             <w:r>
-              <w:lastRenderedPageBreak/>
               <w:t>jointure sur plusieurs tables</w:t>
             </w:r>
           </w:p>
@@ -19105,6 +19769,7 @@
               <w:pStyle w:val="E-Code"/>
             </w:pPr>
             <w:r>
+              <w:lastRenderedPageBreak/>
               <w:t xml:space="preserve">   </w:t>
             </w:r>
             <w:r>
@@ -19256,7 +19921,6 @@
               <w:pStyle w:val="E-Code"/>
             </w:pPr>
             <w:r>
-              <w:lastRenderedPageBreak/>
               <w:t>SELECT * FROM maTable1</w:t>
             </w:r>
           </w:p>
@@ -19385,6 +20049,7 @@
               <w:pStyle w:val="E-Code"/>
             </w:pPr>
             <w:r>
+              <w:lastRenderedPageBreak/>
               <w:t>SELECT maTable2.maColonne2C</w:t>
             </w:r>
           </w:p>
@@ -20446,6 +21111,7 @@
               <w:pStyle w:val="E-Code"/>
             </w:pPr>
             <w:r>
+              <w:lastRenderedPageBreak/>
               <w:t xml:space="preserve">   ;</w:t>
             </w:r>
           </w:p>
@@ -20471,6 +21137,7 @@
               <w:rPr>
                 <w:i/>
               </w:rPr>
+              <w:lastRenderedPageBreak/>
               <w:t>Exemple :</w:t>
             </w:r>
           </w:p>
@@ -20662,6 +21329,7 @@
               <w:pStyle w:val="A-Important"/>
             </w:pPr>
             <w:r>
+              <w:lastRenderedPageBreak/>
               <w:t>RIGHT JOIN</w:t>
             </w:r>
           </w:p>
@@ -21068,11 +21736,7 @@
               <w:t xml:space="preserve"> dans les 2 tables</w:t>
             </w:r>
             <w:r>
-              <w:t xml:space="preserve">, alors on </w:t>
-            </w:r>
-            <w:r>
-              <w:lastRenderedPageBreak/>
-              <w:t xml:space="preserve">peut simplifier la syntaxe avec </w:t>
+              <w:t xml:space="preserve">, alors on peut simplifier la syntaxe avec </w:t>
             </w:r>
             <w:r>
               <w:rPr>
@@ -21093,7 +21757,6 @@
               <w:pStyle w:val="E-Code"/>
             </w:pPr>
             <w:r>
-              <w:lastRenderedPageBreak/>
               <w:t>SELECT *</w:t>
             </w:r>
           </w:p>
@@ -21118,7 +21781,6 @@
               <w:pStyle w:val="E-Code"/>
             </w:pPr>
             <w:r>
-              <w:lastRenderedPageBreak/>
               <w:t xml:space="preserve">      </w:t>
             </w:r>
             <w:r>
@@ -21173,7 +21835,6 @@
               <w:rPr>
                 <w:i/>
               </w:rPr>
-              <w:lastRenderedPageBreak/>
               <w:t>Sur plusieurs colonnes :</w:t>
             </w:r>
           </w:p>
@@ -21198,7 +21859,6 @@
               <w:pStyle w:val="E-Code"/>
             </w:pPr>
             <w:r>
-              <w:lastRenderedPageBreak/>
               <w:t xml:space="preserve">   INNER|LEFT|RIGHT JOIN maTable2</w:t>
             </w:r>
           </w:p>
@@ -21272,7 +21932,6 @@
               <w:jc w:val="center"/>
             </w:pPr>
             <w:r>
-              <w:lastRenderedPageBreak/>
               <w:t>NATURAL</w:t>
             </w:r>
           </w:p>
@@ -21693,10 +22352,7 @@
               <w:t xml:space="preserve"> =</w:t>
             </w:r>
             <w:r>
-              <w:t xml:space="preserve"> </w:t>
-            </w:r>
-            <w:r>
-              <w:t>maTable2.maC2L;</w:t>
+              <w:t xml:space="preserve"> maTable2.maC2L;</w:t>
             </w:r>
           </w:p>
         </w:tc>
@@ -21986,6 +22642,7 @@
           <w:p/>
           <w:p>
             <w:r>
+              <w:lastRenderedPageBreak/>
               <w:t xml:space="preserve">utilisation d'un </w:t>
             </w:r>
             <w:r>
@@ -22034,6 +22691,7 @@
               <w:pStyle w:val="E-Code"/>
             </w:pPr>
             <w:r>
+              <w:lastRenderedPageBreak/>
               <w:t xml:space="preserve">SELECT </w:t>
             </w:r>
             <w:proofErr w:type="gramStart"/>
@@ -22116,6 +22774,7 @@
               <w:pStyle w:val="E-Code"/>
             </w:pPr>
             <w:r>
+              <w:lastRenderedPageBreak/>
               <w:t xml:space="preserve">   WHERE …</w:t>
             </w:r>
           </w:p>
@@ -22153,6 +22812,7 @@
               <w:rPr>
                 <w:i/>
               </w:rPr>
+              <w:lastRenderedPageBreak/>
               <w:t>Multiple sous-requêtes :</w:t>
             </w:r>
           </w:p>
@@ -22201,6 +22861,7 @@
               <w:pStyle w:val="E-Code"/>
             </w:pPr>
             <w:r>
+              <w:lastRenderedPageBreak/>
               <w:t xml:space="preserve">      FROM maTable1</w:t>
             </w:r>
           </w:p>
@@ -22260,6 +22921,7 @@
               <w:rPr>
                 <w:rStyle w:val="B-AttentionCar"/>
               </w:rPr>
+              <w:lastRenderedPageBreak/>
               <w:t>ATTENTION :</w:t>
             </w:r>
             <w:r>
@@ -22297,6 +22959,7 @@
               <w:pStyle w:val="A-Important"/>
             </w:pPr>
             <w:r>
+              <w:lastRenderedPageBreak/>
               <w:t>WHERE    &lt;= (   )</w:t>
             </w:r>
           </w:p>
@@ -22487,7 +23150,6 @@
               <w:rPr>
                 <w:rStyle w:val="E-CodeGrasCar"/>
               </w:rPr>
-              <w:lastRenderedPageBreak/>
               <w:t>WHERE</w:t>
             </w:r>
             <w:r>
@@ -22574,7 +23236,6 @@
               <w:rPr>
                 <w:i/>
               </w:rPr>
-              <w:lastRenderedPageBreak/>
               <w:t>Exemple :</w:t>
             </w:r>
           </w:p>
@@ -22727,7 +23388,6 @@
               <w:pStyle w:val="A-Important"/>
             </w:pPr>
             <w:r>
-              <w:lastRenderedPageBreak/>
               <w:t>WHERE   IN (   )</w:t>
             </w:r>
           </w:p>
@@ -23072,6 +23732,9 @@
         <w:tc>
           <w:tcPr>
             <w:tcW w:w="1985" w:type="dxa"/>
+            <w:tcBorders>
+              <w:bottom w:val="dashed" w:sz="4" w:space="0" w:color="auto"/>
+            </w:tcBorders>
             <w:shd w:val="clear" w:color="auto" w:fill="EAF1DD" w:themeFill="accent3" w:themeFillTint="33"/>
           </w:tcPr>
           <w:p>
@@ -23105,6 +23768,9 @@
         <w:tc>
           <w:tcPr>
             <w:tcW w:w="3969" w:type="dxa"/>
+            <w:tcBorders>
+              <w:bottom w:val="dashed" w:sz="4" w:space="0" w:color="auto"/>
+            </w:tcBorders>
             <w:shd w:val="clear" w:color="auto" w:fill="EAF1DD" w:themeFill="accent3" w:themeFillTint="33"/>
           </w:tcPr>
           <w:p>
@@ -23117,6 +23783,9 @@
           <w:tcPr>
             <w:tcW w:w="5670" w:type="dxa"/>
             <w:gridSpan w:val="2"/>
+            <w:tcBorders>
+              <w:bottom w:val="dashed" w:sz="4" w:space="0" w:color="auto"/>
+            </w:tcBorders>
             <w:shd w:val="clear" w:color="auto" w:fill="EAF1DD" w:themeFill="accent3" w:themeFillTint="33"/>
           </w:tcPr>
           <w:p>
@@ -23181,6 +23850,9 @@
           <w:tcPr>
             <w:tcW w:w="5245" w:type="dxa"/>
             <w:gridSpan w:val="5"/>
+            <w:tcBorders>
+              <w:bottom w:val="dashed" w:sz="4" w:space="0" w:color="auto"/>
+            </w:tcBorders>
             <w:shd w:val="clear" w:color="auto" w:fill="EAF1DD" w:themeFill="accent3" w:themeFillTint="33"/>
           </w:tcPr>
           <w:p>
@@ -23192,6 +23864,9 @@
         <w:tc>
           <w:tcPr>
             <w:tcW w:w="5245" w:type="dxa"/>
+            <w:tcBorders>
+              <w:bottom w:val="dashed" w:sz="4" w:space="0" w:color="auto"/>
+            </w:tcBorders>
             <w:shd w:val="clear" w:color="auto" w:fill="EAF1DD" w:themeFill="accent3" w:themeFillTint="33"/>
           </w:tcPr>
           <w:p/>
@@ -23201,6 +23876,262 @@
         <w:tc>
           <w:tcPr>
             <w:tcW w:w="1985" w:type="dxa"/>
+            <w:tcBorders>
+              <w:top w:val="dashed" w:sz="4" w:space="0" w:color="auto"/>
+            </w:tcBorders>
+            <w:shd w:val="clear" w:color="auto" w:fill="EAF1DD" w:themeFill="accent3" w:themeFillTint="33"/>
+          </w:tcPr>
+          <w:p>
+            <w:pPr>
+              <w:pStyle w:val="A-Important"/>
+            </w:pPr>
+          </w:p>
+        </w:tc>
+        <w:tc>
+          <w:tcPr>
+            <w:tcW w:w="3969" w:type="dxa"/>
+            <w:tcBorders>
+              <w:top w:val="dashed" w:sz="4" w:space="0" w:color="auto"/>
+            </w:tcBorders>
+            <w:shd w:val="clear" w:color="auto" w:fill="EAF1DD" w:themeFill="accent3" w:themeFillTint="33"/>
+          </w:tcPr>
+          <w:p>
+            <w:r>
+              <w:t xml:space="preserve">en liant les données des deux requêtes dans le dernier AND de la sous requête, il ne renverra que les lignes qui sont en commun, </w:t>
+            </w:r>
+            <w:proofErr w:type="spellStart"/>
+            <w:r>
+              <w:t>cad</w:t>
+            </w:r>
+            <w:proofErr w:type="spellEnd"/>
+            <w:r>
+              <w:t xml:space="preserve"> les lignes qui ont été sélectionnées dans la sous requête et qui sont également présentent dans la requête principale</w:t>
+            </w:r>
+          </w:p>
+        </w:tc>
+        <w:tc>
+          <w:tcPr>
+            <w:tcW w:w="10915" w:type="dxa"/>
+            <w:gridSpan w:val="7"/>
+            <w:tcBorders>
+              <w:top w:val="dashed" w:sz="4" w:space="0" w:color="auto"/>
+            </w:tcBorders>
+            <w:shd w:val="clear" w:color="auto" w:fill="EAF1DD" w:themeFill="accent3" w:themeFillTint="33"/>
+          </w:tcPr>
+          <w:p>
+            <w:pPr>
+              <w:pStyle w:val="E-Code"/>
+            </w:pPr>
+            <w:r>
+              <w:t>SELECT DISTINCT NO_COMMANDE</w:t>
+            </w:r>
+          </w:p>
+          <w:p>
+            <w:pPr>
+              <w:pStyle w:val="E-Code"/>
+            </w:pPr>
+            <w:r>
+              <w:t xml:space="preserve">FROM </w:t>
+            </w:r>
+            <w:proofErr w:type="spellStart"/>
+            <w:r>
+              <w:t>details_commandes</w:t>
+            </w:r>
+            <w:proofErr w:type="spellEnd"/>
+            <w:r>
+              <w:t xml:space="preserve"> AS d1</w:t>
+            </w:r>
+          </w:p>
+          <w:p>
+            <w:pPr>
+              <w:pStyle w:val="E-Code"/>
+            </w:pPr>
+            <w:r>
+              <w:t>INNER JOIN produits</w:t>
+            </w:r>
+          </w:p>
+          <w:p>
+            <w:pPr>
+              <w:pStyle w:val="E-Code"/>
+            </w:pPr>
+            <w:r>
+              <w:t xml:space="preserve">   ON d1.REF_PRODUIT = </w:t>
+            </w:r>
+            <w:proofErr w:type="spellStart"/>
+            <w:r>
+              <w:t>produits.REF_PRODUIT</w:t>
+            </w:r>
+            <w:proofErr w:type="spellEnd"/>
+          </w:p>
+          <w:p>
+            <w:pPr>
+              <w:pStyle w:val="E-Code"/>
+            </w:pPr>
+            <w:r>
+              <w:rPr>
+                <w:rStyle w:val="E-CodeGrasCar"/>
+              </w:rPr>
+              <w:t>WHERE</w:t>
+            </w:r>
+            <w:r>
+              <w:t xml:space="preserve"> </w:t>
+            </w:r>
+            <w:proofErr w:type="spellStart"/>
+            <w:r>
+              <w:t>produits.CODE_CATEGORIE</w:t>
+            </w:r>
+            <w:proofErr w:type="spellEnd"/>
+            <w:r>
+              <w:t xml:space="preserve"> = 1 AND </w:t>
+            </w:r>
+            <w:proofErr w:type="spellStart"/>
+            <w:r>
+              <w:t>produits.NO_FOURNISSEUR</w:t>
+            </w:r>
+            <w:proofErr w:type="spellEnd"/>
+            <w:r>
+              <w:t xml:space="preserve"> = 1</w:t>
+            </w:r>
+          </w:p>
+          <w:p>
+            <w:pPr>
+              <w:pStyle w:val="E-Code"/>
+            </w:pPr>
+            <w:r>
+              <w:t xml:space="preserve">   AND </w:t>
+            </w:r>
+            <w:proofErr w:type="gramStart"/>
+            <w:r>
+              <w:rPr>
+                <w:rStyle w:val="E-CodeGrasCar"/>
+              </w:rPr>
+              <w:t>EXISTS(</w:t>
+            </w:r>
+            <w:proofErr w:type="gramEnd"/>
+          </w:p>
+          <w:p>
+            <w:pPr>
+              <w:pStyle w:val="E-Code"/>
+            </w:pPr>
+            <w:r>
+              <w:t xml:space="preserve">      SELECT NO_COMMANDE</w:t>
+            </w:r>
+          </w:p>
+          <w:p>
+            <w:pPr>
+              <w:pStyle w:val="E-Code"/>
+            </w:pPr>
+            <w:r>
+              <w:t xml:space="preserve">      FROM </w:t>
+            </w:r>
+            <w:proofErr w:type="spellStart"/>
+            <w:r>
+              <w:t>details_commandes</w:t>
+            </w:r>
+            <w:proofErr w:type="spellEnd"/>
+            <w:r>
+              <w:t xml:space="preserve"> AS d2</w:t>
+            </w:r>
+          </w:p>
+          <w:p>
+            <w:pPr>
+              <w:pStyle w:val="E-Code"/>
+            </w:pPr>
+            <w:r>
+              <w:t xml:space="preserve">      INNER JOIN produits</w:t>
+            </w:r>
+          </w:p>
+          <w:p>
+            <w:pPr>
+              <w:pStyle w:val="E-Code"/>
+            </w:pPr>
+            <w:r>
+              <w:t xml:space="preserve">         ON d2.REF_PRODUIT = </w:t>
+            </w:r>
+            <w:proofErr w:type="spellStart"/>
+            <w:r>
+              <w:t>produits.REF_PRODUIT</w:t>
+            </w:r>
+            <w:proofErr w:type="spellEnd"/>
+          </w:p>
+          <w:p>
+            <w:pPr>
+              <w:pStyle w:val="E-Code"/>
+            </w:pPr>
+            <w:r>
+              <w:lastRenderedPageBreak/>
+              <w:t xml:space="preserve">      WHERE </w:t>
+            </w:r>
+            <w:proofErr w:type="spellStart"/>
+            <w:r>
+              <w:t>produits.CODE_CATEGORIE</w:t>
+            </w:r>
+            <w:proofErr w:type="spellEnd"/>
+            <w:r>
+              <w:t xml:space="preserve"> = 2 AND </w:t>
+            </w:r>
+            <w:proofErr w:type="spellStart"/>
+            <w:r>
+              <w:t>produits.NO_FOURNISSEUR</w:t>
+            </w:r>
+            <w:proofErr w:type="spellEnd"/>
+            <w:r>
+              <w:t xml:space="preserve"> = 2</w:t>
+            </w:r>
+          </w:p>
+          <w:p>
+            <w:pPr>
+              <w:pStyle w:val="E-Code"/>
+            </w:pPr>
+            <w:r>
+              <w:t xml:space="preserve">         </w:t>
+            </w:r>
+            <w:r>
+              <w:rPr>
+                <w:rStyle w:val="E-CodeGrasCar"/>
+              </w:rPr>
+              <w:t>AND d2.NO_COMMANDE = d1.NO_</w:t>
+            </w:r>
+            <w:proofErr w:type="gramStart"/>
+            <w:r>
+              <w:rPr>
+                <w:rStyle w:val="E-CodeGrasCar"/>
+              </w:rPr>
+              <w:t>COMMANDE</w:t>
+            </w:r>
+            <w:r>
+              <w:rPr>
+                <w:rStyle w:val="E-CodeGrasCar"/>
+              </w:rPr>
+              <w:t xml:space="preserve"> </w:t>
+            </w:r>
+            <w:r>
+              <w:rPr>
+                <w:rStyle w:val="E-CodeGrasCar"/>
+              </w:rPr>
+              <w:t>)</w:t>
+            </w:r>
+            <w:proofErr w:type="gramEnd"/>
+            <w:r>
+              <w:t>;</w:t>
+            </w:r>
+          </w:p>
+        </w:tc>
+        <w:tc>
+          <w:tcPr>
+            <w:tcW w:w="5245" w:type="dxa"/>
+            <w:tcBorders>
+              <w:top w:val="dashed" w:sz="4" w:space="0" w:color="auto"/>
+            </w:tcBorders>
+            <w:shd w:val="clear" w:color="auto" w:fill="EAF1DD" w:themeFill="accent3" w:themeFillTint="33"/>
+          </w:tcPr>
+          <w:p/>
+        </w:tc>
+      </w:tr>
+      <w:tr>
+        <w:tc>
+          <w:tcPr>
+            <w:tcW w:w="1985" w:type="dxa"/>
             <w:shd w:val="clear" w:color="auto" w:fill="E5B8B7" w:themeFill="accent2" w:themeFillTint="66"/>
           </w:tcPr>
           <w:p>
@@ -23208,6 +24139,7 @@
               <w:pStyle w:val="A-Important"/>
             </w:pPr>
             <w:r>
+              <w:lastRenderedPageBreak/>
               <w:t>INSERT     SELECT     FROM</w:t>
             </w:r>
           </w:p>
@@ -24501,10 +25433,7 @@
               <w:pStyle w:val="E-CodeGras"/>
             </w:pPr>
             <w:r>
-              <w:t>UNION</w:t>
-            </w:r>
-            <w:r>
-              <w:t xml:space="preserve"> ALL</w:t>
+              <w:t>UNION ALL</w:t>
             </w:r>
           </w:p>
           <w:p>
@@ -24537,10 +25466,8 @@
               <w:pStyle w:val="E-Code"/>
             </w:pPr>
             <w:r>
-              <w:t>WHERE …</w:t>
-            </w:r>
-            <w:r>
-              <w:t xml:space="preserve"> ;</w:t>
+              <w:lastRenderedPageBreak/>
+              <w:t>WHERE … ;</w:t>
             </w:r>
           </w:p>
         </w:tc>
@@ -24610,6 +25537,7 @@
               <w:jc w:val="center"/>
             </w:pPr>
             <w:r>
+              <w:lastRenderedPageBreak/>
               <w:t>ORDER BY</w:t>
             </w:r>
           </w:p>
@@ -24690,41 +25618,152 @@
             <w:pPr>
               <w:pStyle w:val="E-Code"/>
             </w:pPr>
-            <w:bookmarkStart w:id="0" w:name="_GoBack"/>
-            <w:bookmarkEnd w:id="0"/>
-          </w:p>
-          <w:p>
-            <w:pPr>
-              <w:pStyle w:val="E-Code"/>
-            </w:pPr>
+          </w:p>
+          <w:p>
+            <w:pPr>
+              <w:pStyle w:val="E-Code"/>
+            </w:pPr>
+            <w:r>
+              <w:t xml:space="preserve">SELECT … FROM … WHERE … </w:t>
+            </w:r>
+            <w:r>
+              <w:rPr>
+                <w:b/>
+              </w:rPr>
+              <w:t>ORDER BY</w:t>
+            </w:r>
+            <w:r>
+              <w:t xml:space="preserve"> maC1D </w:t>
+            </w:r>
+            <w:r>
+              <w:rPr>
+                <w:b/>
+              </w:rPr>
+              <w:t>LIMIT</w:t>
+            </w:r>
+            <w:r>
+              <w:t xml:space="preserve"> 5</w:t>
+            </w:r>
+          </w:p>
+          <w:p>
+            <w:pPr>
+              <w:pStyle w:val="E-CodeGras"/>
+            </w:pPr>
+            <w:r>
+              <w:t>UNION</w:t>
+            </w:r>
+          </w:p>
+          <w:p>
+            <w:pPr>
+              <w:pStyle w:val="E-Code"/>
+            </w:pPr>
+            <w:r>
+              <w:rPr>
+                <w:rStyle w:val="E-CodeGrasCar"/>
+              </w:rPr>
+              <w:t>(</w:t>
+            </w:r>
             <w:r>
               <w:t>SELECT … FROM … WHERE …</w:t>
             </w:r>
             <w:r>
+              <w:rPr>
+                <w:b/>
+              </w:rPr>
+              <w:t xml:space="preserve"> ORDER BY</w:t>
+            </w:r>
+            <w:r>
+              <w:t xml:space="preserve"> maC2E </w:t>
+            </w:r>
+            <w:r>
+              <w:rPr>
+                <w:b/>
+              </w:rPr>
+              <w:t>LIMIT</w:t>
+            </w:r>
+            <w:r>
+              <w:t xml:space="preserve"> 5</w:t>
+            </w:r>
+            <w:r>
+              <w:rPr>
+                <w:rStyle w:val="E-CodeGrasCar"/>
+              </w:rPr>
+              <w:t>)</w:t>
+            </w:r>
+          </w:p>
+          <w:p>
+            <w:pPr>
+              <w:pStyle w:val="E-Code"/>
+            </w:pPr>
+            <w:r>
+              <w:rPr>
+                <w:rStyle w:val="E-CodeGrasCar"/>
+              </w:rPr>
+              <w:t>ORDER BY</w:t>
+            </w:r>
+            <w:r>
               <w:t xml:space="preserve"> </w:t>
             </w:r>
+            <w:proofErr w:type="spellStart"/>
             <w:r>
               <w:rPr>
                 <w:b/>
               </w:rPr>
-              <w:t>ORDER BY</w:t>
-            </w:r>
-            <w:r>
-              <w:t xml:space="preserve"> maC1D </w:t>
+              <w:t>maCB</w:t>
+            </w:r>
+            <w:proofErr w:type="spellEnd"/>
+            <w:r>
+              <w:t xml:space="preserve"> ;</w:t>
+            </w:r>
+          </w:p>
+        </w:tc>
+        <w:tc>
+          <w:tcPr>
+            <w:tcW w:w="5245" w:type="dxa"/>
+            <w:gridSpan w:val="5"/>
+          </w:tcPr>
+          <w:p>
+            <w:pPr>
+              <w:pStyle w:val="E-Code"/>
+              <w:rPr>
+                <w:i/>
+              </w:rPr>
+            </w:pPr>
+            <w:r>
+              <w:rPr>
+                <w:i/>
+              </w:rPr>
+              <w:t>Exemple :</w:t>
+            </w:r>
+          </w:p>
+          <w:p>
+            <w:pPr>
+              <w:pStyle w:val="E-Code"/>
+            </w:pPr>
+            <w:r>
+              <w:t xml:space="preserve">SELECT id, </w:t>
             </w:r>
             <w:r>
               <w:rPr>
                 <w:b/>
               </w:rPr>
-              <w:t>LIMIT</w:t>
-            </w:r>
-            <w:r>
-              <w:t xml:space="preserve"> 5</w:t>
-            </w:r>
-          </w:p>
-          <w:p>
-            <w:pPr>
-              <w:pStyle w:val="E-CodeGras"/>
+              <w:t>nom</w:t>
+            </w:r>
+            <w:r>
+              <w:t xml:space="preserve">, 'Race' AS </w:t>
+            </w:r>
+            <w:proofErr w:type="spellStart"/>
+            <w:r>
+              <w:t>table_origine</w:t>
+            </w:r>
+            <w:proofErr w:type="spellEnd"/>
+            <w:r>
+              <w:t xml:space="preserve"> FROM Race</w:t>
+            </w:r>
+          </w:p>
+          <w:p>
+            <w:pPr>
+              <w:pStyle w:val="E-Code"/>
             </w:pPr>
             <w:r>
               <w:t>UNION</w:t>
@@ -24735,169 +25774,44 @@
               <w:pStyle w:val="E-Code"/>
             </w:pPr>
             <w:r>
-              <w:rPr>
-                <w:rStyle w:val="E-CodeGrasCar"/>
-              </w:rPr>
-              <w:t>(</w:t>
-            </w:r>
-            <w:r>
-              <w:t>SELECT … FROM … WHERE …</w:t>
+              <w:t xml:space="preserve">SELECT id, </w:t>
+            </w:r>
+            <w:proofErr w:type="spellStart"/>
+            <w:r>
+              <w:t>nom_latin</w:t>
+            </w:r>
+            <w:proofErr w:type="spellEnd"/>
+            <w:r>
+              <w:t xml:space="preserve">, 'Espèce' AS </w:t>
+            </w:r>
+            <w:proofErr w:type="spellStart"/>
+            <w:r>
+              <w:t>table_origine</w:t>
+            </w:r>
+            <w:proofErr w:type="spellEnd"/>
+            <w:r>
+              <w:t xml:space="preserve"> FROM </w:t>
+            </w:r>
+            <w:proofErr w:type="spellStart"/>
+            <w:r>
+              <w:t>Espece</w:t>
+            </w:r>
+            <w:proofErr w:type="spellEnd"/>
+          </w:p>
+          <w:p>
+            <w:pPr>
+              <w:pStyle w:val="E-Code"/>
+            </w:pPr>
+            <w:r>
+              <w:t xml:space="preserve">ORDER BY </w:t>
             </w:r>
             <w:r>
               <w:rPr>
                 <w:b/>
               </w:rPr>
-              <w:t xml:space="preserve"> </w:t>
-            </w:r>
-            <w:r>
-              <w:rPr>
-                <w:b/>
-              </w:rPr>
-              <w:t>ORDER BY</w:t>
-            </w:r>
-            <w:r>
-              <w:t xml:space="preserve"> maC2E</w:t>
-            </w:r>
-            <w:r>
-              <w:t xml:space="preserve"> </w:t>
-            </w:r>
-            <w:r>
-              <w:rPr>
-                <w:b/>
-              </w:rPr>
-              <w:t>LIMIT</w:t>
-            </w:r>
-            <w:r>
-              <w:t xml:space="preserve"> 5</w:t>
-            </w:r>
-            <w:r>
-              <w:rPr>
-                <w:rStyle w:val="E-CodeGrasCar"/>
-              </w:rPr>
-              <w:t>)</w:t>
-            </w:r>
-          </w:p>
-          <w:p>
-            <w:pPr>
-              <w:pStyle w:val="E-Code"/>
-            </w:pPr>
-            <w:r>
-              <w:rPr>
-                <w:rStyle w:val="E-CodeGrasCar"/>
-              </w:rPr>
-              <w:t>ORDER BY</w:t>
-            </w:r>
-            <w:r>
-              <w:t xml:space="preserve"> </w:t>
-            </w:r>
-            <w:proofErr w:type="spellStart"/>
-            <w:r>
-              <w:rPr>
-                <w:b/>
-              </w:rPr>
-              <w:t>maCB</w:t>
-            </w:r>
-            <w:proofErr w:type="spellEnd"/>
-            <w:r>
-              <w:t xml:space="preserve"> ;</w:t>
-            </w:r>
-          </w:p>
-        </w:tc>
-        <w:tc>
-          <w:tcPr>
-            <w:tcW w:w="5245" w:type="dxa"/>
-            <w:gridSpan w:val="5"/>
-          </w:tcPr>
-          <w:p>
-            <w:pPr>
-              <w:pStyle w:val="E-Code"/>
-              <w:rPr>
-                <w:i/>
-              </w:rPr>
-            </w:pPr>
-            <w:r>
-              <w:rPr>
-                <w:i/>
-              </w:rPr>
-              <w:t>Exemple :</w:t>
-            </w:r>
-          </w:p>
-          <w:p>
-            <w:pPr>
-              <w:pStyle w:val="E-Code"/>
-            </w:pPr>
-            <w:r>
-              <w:t xml:space="preserve">SELECT id, </w:t>
-            </w:r>
-            <w:r>
-              <w:rPr>
-                <w:b/>
-              </w:rPr>
               <w:t>nom</w:t>
             </w:r>
             <w:r>
-              <w:t xml:space="preserve">, 'Race' AS </w:t>
-            </w:r>
-            <w:proofErr w:type="spellStart"/>
-            <w:r>
-              <w:t>table_origine</w:t>
-            </w:r>
-            <w:proofErr w:type="spellEnd"/>
-            <w:r>
-              <w:t xml:space="preserve"> FROM Race</w:t>
-            </w:r>
-          </w:p>
-          <w:p>
-            <w:pPr>
-              <w:pStyle w:val="E-Code"/>
-            </w:pPr>
-            <w:r>
-              <w:t>UNION</w:t>
-            </w:r>
-          </w:p>
-          <w:p>
-            <w:pPr>
-              <w:pStyle w:val="E-Code"/>
-            </w:pPr>
-            <w:r>
-              <w:t xml:space="preserve">SELECT id, </w:t>
-            </w:r>
-            <w:proofErr w:type="spellStart"/>
-            <w:r>
-              <w:t>nom_latin</w:t>
-            </w:r>
-            <w:proofErr w:type="spellEnd"/>
-            <w:r>
-              <w:t xml:space="preserve">, 'Espèce' AS </w:t>
-            </w:r>
-            <w:proofErr w:type="spellStart"/>
-            <w:r>
-              <w:t>table_origine</w:t>
-            </w:r>
-            <w:proofErr w:type="spellEnd"/>
-            <w:r>
-              <w:t xml:space="preserve"> FROM </w:t>
-            </w:r>
-            <w:proofErr w:type="spellStart"/>
-            <w:r>
-              <w:t>Espece</w:t>
-            </w:r>
-            <w:proofErr w:type="spellEnd"/>
-          </w:p>
-          <w:p>
-            <w:pPr>
-              <w:pStyle w:val="E-Code"/>
-            </w:pPr>
-            <w:r>
-              <w:t xml:space="preserve">ORDER BY </w:t>
-            </w:r>
-            <w:r>
-              <w:rPr>
-                <w:b/>
-              </w:rPr>
-              <w:t>nom</w:t>
-            </w:r>
-            <w:r>
               <w:t xml:space="preserve"> DESC;</w:t>
             </w:r>
           </w:p>
@@ -24952,10 +25866,7 @@
               <w:t>ATTENTION :</w:t>
             </w:r>
             <w:r>
-              <w:t xml:space="preserve"> on ne peut pas effectuer de tri sur les requêtes intermédiaires avec les unions,</w:t>
-            </w:r>
-            <w:r>
-              <w:t xml:space="preserve"> seulement sur la table finale.</w:t>
+              <w:t xml:space="preserve"> on ne peut pas effectuer de tri sur les requêtes intermédiaires avec les unions, seulement sur la table finale.</w:t>
             </w:r>
           </w:p>
           <w:p>
@@ -25884,6 +26795,8 @@
         </w:tc>
       </w:tr>
     </w:tbl>
+    <w:p/>
+    <w:p/>
     <w:p/>
     <w:sectPr>
       <w:pgSz w:w="23814" w:h="16839" w:orient="landscape" w:code="8"/>
@@ -27133,6 +28046,118 @@
     </w:lvl>
   </w:abstractNum>
   <w:abstractNum w:abstractNumId="11">
+    <w:nsid w:val="4A8B04EF"/>
+    <w:multiLevelType w:val="hybridMultilevel"/>
+    <w:tmpl w:val="CD2A55CA"/>
+    <w:lvl w:ilvl="0" w:tplc="1FEE3B78">
+      <w:numFmt w:val="bullet"/>
+      <w:lvlText w:val="-"/>
+      <w:lvlJc w:val="left"/>
+      <w:pPr>
+        <w:ind w:left="720" w:hanging="360"/>
+      </w:pPr>
+      <w:rPr>
+        <w:rFonts w:ascii="Times New Roman" w:eastAsiaTheme="minorHAnsi" w:hAnsi="Times New Roman" w:cs="Times New Roman" w:hint="default"/>
+      </w:rPr>
+    </w:lvl>
+    <w:lvl w:ilvl="1" w:tplc="040C0003" w:tentative="1">
+      <w:start w:val="1"/>
+      <w:numFmt w:val="bullet"/>
+      <w:lvlText w:val="o"/>
+      <w:lvlJc w:val="left"/>
+      <w:pPr>
+        <w:ind w:left="1440" w:hanging="360"/>
+      </w:pPr>
+      <w:rPr>
+        <w:rFonts w:ascii="Courier New" w:hAnsi="Courier New" w:cs="Courier New" w:hint="default"/>
+      </w:rPr>
+    </w:lvl>
+    <w:lvl w:ilvl="2" w:tplc="040C0005" w:tentative="1">
+      <w:start w:val="1"/>
+      <w:numFmt w:val="bullet"/>
+      <w:lvlText w:val=""/>
+      <w:lvlJc w:val="left"/>
+      <w:pPr>
+        <w:ind w:left="2160" w:hanging="360"/>
+      </w:pPr>
+      <w:rPr>
+        <w:rFonts w:ascii="Wingdings" w:hAnsi="Wingdings" w:hint="default"/>
+      </w:rPr>
+    </w:lvl>
+    <w:lvl w:ilvl="3" w:tplc="040C0001" w:tentative="1">
+      <w:start w:val="1"/>
+      <w:numFmt w:val="bullet"/>
+      <w:lvlText w:val=""/>
+      <w:lvlJc w:val="left"/>
+      <w:pPr>
+        <w:ind w:left="2880" w:hanging="360"/>
+      </w:pPr>
+      <w:rPr>
+        <w:rFonts w:ascii="Symbol" w:hAnsi="Symbol" w:hint="default"/>
+      </w:rPr>
+    </w:lvl>
+    <w:lvl w:ilvl="4" w:tplc="040C0003" w:tentative="1">
+      <w:start w:val="1"/>
+      <w:numFmt w:val="bullet"/>
+      <w:lvlText w:val="o"/>
+      <w:lvlJc w:val="left"/>
+      <w:pPr>
+        <w:ind w:left="3600" w:hanging="360"/>
+      </w:pPr>
+      <w:rPr>
+        <w:rFonts w:ascii="Courier New" w:hAnsi="Courier New" w:cs="Courier New" w:hint="default"/>
+      </w:rPr>
+    </w:lvl>
+    <w:lvl w:ilvl="5" w:tplc="040C0005" w:tentative="1">
+      <w:start w:val="1"/>
+      <w:numFmt w:val="bullet"/>
+      <w:lvlText w:val=""/>
+      <w:lvlJc w:val="left"/>
+      <w:pPr>
+        <w:ind w:left="4320" w:hanging="360"/>
+      </w:pPr>
+      <w:rPr>
+        <w:rFonts w:ascii="Wingdings" w:hAnsi="Wingdings" w:hint="default"/>
+      </w:rPr>
+    </w:lvl>
+    <w:lvl w:ilvl="6" w:tplc="040C0001" w:tentative="1">
+      <w:start w:val="1"/>
+      <w:numFmt w:val="bullet"/>
+      <w:lvlText w:val=""/>
+      <w:lvlJc w:val="left"/>
+      <w:pPr>
+        <w:ind w:left="5040" w:hanging="360"/>
+      </w:pPr>
+      <w:rPr>
+        <w:rFonts w:ascii="Symbol" w:hAnsi="Symbol" w:hint="default"/>
+      </w:rPr>
+    </w:lvl>
+    <w:lvl w:ilvl="7" w:tplc="040C0003" w:tentative="1">
+      <w:start w:val="1"/>
+      <w:numFmt w:val="bullet"/>
+      <w:lvlText w:val="o"/>
+      <w:lvlJc w:val="left"/>
+      <w:pPr>
+        <w:ind w:left="5760" w:hanging="360"/>
+      </w:pPr>
+      <w:rPr>
+        <w:rFonts w:ascii="Courier New" w:hAnsi="Courier New" w:cs="Courier New" w:hint="default"/>
+      </w:rPr>
+    </w:lvl>
+    <w:lvl w:ilvl="8" w:tplc="040C0005" w:tentative="1">
+      <w:start w:val="1"/>
+      <w:numFmt w:val="bullet"/>
+      <w:lvlText w:val=""/>
+      <w:lvlJc w:val="left"/>
+      <w:pPr>
+        <w:ind w:left="6480" w:hanging="360"/>
+      </w:pPr>
+      <w:rPr>
+        <w:rFonts w:ascii="Wingdings" w:hAnsi="Wingdings" w:hint="default"/>
+      </w:rPr>
+    </w:lvl>
+  </w:abstractNum>
+  <w:abstractNum w:abstractNumId="12">
     <w:nsid w:val="4C0E6C8D"/>
     <w:multiLevelType w:val="hybridMultilevel"/>
     <w:tmpl w:val="04F8EFE2"/>
@@ -27245,7 +28270,7 @@
       </w:rPr>
     </w:lvl>
   </w:abstractNum>
-  <w:abstractNum w:abstractNumId="12">
+  <w:abstractNum w:abstractNumId="13">
     <w:nsid w:val="4EA4270D"/>
     <w:multiLevelType w:val="hybridMultilevel"/>
     <w:tmpl w:val="8338808C"/>
@@ -27358,7 +28383,7 @@
       </w:rPr>
     </w:lvl>
   </w:abstractNum>
-  <w:abstractNum w:abstractNumId="13">
+  <w:abstractNum w:abstractNumId="14">
     <w:nsid w:val="504664AC"/>
     <w:multiLevelType w:val="hybridMultilevel"/>
     <w:tmpl w:val="79EE1590"/>
@@ -27470,7 +28495,7 @@
       </w:rPr>
     </w:lvl>
   </w:abstractNum>
-  <w:abstractNum w:abstractNumId="14">
+  <w:abstractNum w:abstractNumId="15">
     <w:nsid w:val="54352F2B"/>
     <w:multiLevelType w:val="hybridMultilevel"/>
     <w:tmpl w:val="6FB4C81C"/>
@@ -27582,7 +28607,7 @@
       </w:rPr>
     </w:lvl>
   </w:abstractNum>
-  <w:abstractNum w:abstractNumId="15">
+  <w:abstractNum w:abstractNumId="16">
     <w:nsid w:val="548700EA"/>
     <w:multiLevelType w:val="hybridMultilevel"/>
     <w:tmpl w:val="8452CD12"/>
@@ -27694,7 +28719,7 @@
       </w:rPr>
     </w:lvl>
   </w:abstractNum>
-  <w:abstractNum w:abstractNumId="16">
+  <w:abstractNum w:abstractNumId="17">
     <w:nsid w:val="557834E7"/>
     <w:multiLevelType w:val="hybridMultilevel"/>
     <w:tmpl w:val="BFB297FA"/>
@@ -27806,7 +28831,7 @@
       </w:rPr>
     </w:lvl>
   </w:abstractNum>
-  <w:abstractNum w:abstractNumId="17">
+  <w:abstractNum w:abstractNumId="18">
     <w:nsid w:val="5CA0264A"/>
     <w:multiLevelType w:val="hybridMultilevel"/>
     <w:tmpl w:val="7DC4248C"/>
@@ -27918,7 +28943,7 @@
       </w:rPr>
     </w:lvl>
   </w:abstractNum>
-  <w:abstractNum w:abstractNumId="18">
+  <w:abstractNum w:abstractNumId="19">
     <w:nsid w:val="5DD16ACC"/>
     <w:multiLevelType w:val="hybridMultilevel"/>
     <w:tmpl w:val="A2AE658A"/>
@@ -28030,7 +29055,7 @@
       </w:rPr>
     </w:lvl>
   </w:abstractNum>
-  <w:abstractNum w:abstractNumId="19">
+  <w:abstractNum w:abstractNumId="20">
     <w:nsid w:val="68A42DC1"/>
     <w:multiLevelType w:val="hybridMultilevel"/>
     <w:tmpl w:val="77742E34"/>
@@ -28142,7 +29167,7 @@
       </w:rPr>
     </w:lvl>
   </w:abstractNum>
-  <w:abstractNum w:abstractNumId="20">
+  <w:abstractNum w:abstractNumId="21">
     <w:nsid w:val="6E79776F"/>
     <w:multiLevelType w:val="hybridMultilevel"/>
     <w:tmpl w:val="43B85626"/>
@@ -28254,7 +29279,7 @@
       </w:rPr>
     </w:lvl>
   </w:abstractNum>
-  <w:abstractNum w:abstractNumId="21">
+  <w:abstractNum w:abstractNumId="22">
     <w:nsid w:val="711F75A7"/>
     <w:multiLevelType w:val="hybridMultilevel"/>
     <w:tmpl w:val="2E42EEA8"/>
@@ -28366,7 +29391,7 @@
       </w:rPr>
     </w:lvl>
   </w:abstractNum>
-  <w:abstractNum w:abstractNumId="22">
+  <w:abstractNum w:abstractNumId="23">
     <w:nsid w:val="739D1799"/>
     <w:multiLevelType w:val="hybridMultilevel"/>
     <w:tmpl w:val="76225DD6"/>
@@ -28478,7 +29503,7 @@
       </w:rPr>
     </w:lvl>
   </w:abstractNum>
-  <w:abstractNum w:abstractNumId="23">
+  <w:abstractNum w:abstractNumId="24">
     <w:nsid w:val="79A91AB9"/>
     <w:multiLevelType w:val="hybridMultilevel"/>
     <w:tmpl w:val="23FE38DC"/>
@@ -28597,7 +29622,7 @@
     <w:abstractNumId w:val="5"/>
   </w:num>
   <w:num w:numId="3">
-    <w:abstractNumId w:val="11"/>
+    <w:abstractNumId w:val="12"/>
   </w:num>
   <w:num w:numId="4">
     <w:abstractNumId w:val="9"/>
@@ -28606,31 +29631,31 @@
     <w:abstractNumId w:val="7"/>
   </w:num>
   <w:num w:numId="6">
+    <w:abstractNumId w:val="23"/>
+  </w:num>
+  <w:num w:numId="7">
     <w:abstractNumId w:val="22"/>
   </w:num>
-  <w:num w:numId="7">
-    <w:abstractNumId w:val="21"/>
-  </w:num>
   <w:num w:numId="8">
-    <w:abstractNumId w:val="13"/>
+    <w:abstractNumId w:val="14"/>
   </w:num>
   <w:num w:numId="9">
     <w:abstractNumId w:val="3"/>
   </w:num>
   <w:num w:numId="10">
-    <w:abstractNumId w:val="15"/>
+    <w:abstractNumId w:val="16"/>
   </w:num>
   <w:num w:numId="11">
-    <w:abstractNumId w:val="23"/>
+    <w:abstractNumId w:val="24"/>
   </w:num>
   <w:num w:numId="12">
-    <w:abstractNumId w:val="18"/>
+    <w:abstractNumId w:val="19"/>
   </w:num>
   <w:num w:numId="13">
     <w:abstractNumId w:val="6"/>
   </w:num>
   <w:num w:numId="14">
-    <w:abstractNumId w:val="16"/>
+    <w:abstractNumId w:val="17"/>
   </w:num>
   <w:num w:numId="15">
     <w:abstractNumId w:val="0"/>
@@ -28639,28 +29664,31 @@
     <w:abstractNumId w:val="10"/>
   </w:num>
   <w:num w:numId="17">
-    <w:abstractNumId w:val="19"/>
+    <w:abstractNumId w:val="20"/>
   </w:num>
   <w:num w:numId="18">
     <w:abstractNumId w:val="8"/>
   </w:num>
   <w:num w:numId="19">
-    <w:abstractNumId w:val="14"/>
+    <w:abstractNumId w:val="15"/>
   </w:num>
   <w:num w:numId="20">
     <w:abstractNumId w:val="2"/>
   </w:num>
   <w:num w:numId="21">
-    <w:abstractNumId w:val="20"/>
+    <w:abstractNumId w:val="21"/>
   </w:num>
   <w:num w:numId="22">
-    <w:abstractNumId w:val="12"/>
+    <w:abstractNumId w:val="13"/>
   </w:num>
   <w:num w:numId="23">
     <w:abstractNumId w:val="1"/>
   </w:num>
   <w:num w:numId="24">
-    <w:abstractNumId w:val="17"/>
+    <w:abstractNumId w:val="18"/>
+  </w:num>
+  <w:num w:numId="25">
+    <w:abstractNumId w:val="11"/>
   </w:num>
 </w:numbering>
 </file>

</xml_diff>